<commit_message>
I add chapters in story file
</commit_message>
<xml_diff>
--- a/English/character_en.docx
+++ b/English/character_en.docx
@@ -41,7 +41,7 @@
         <w:pStyle w:val="Textebrut"/>
         <w:ind w:left="720"/>
         <w:rPr>
-          <w:rFonts w:ascii="Gogh Extra Bold" w:hAnsi="Gogh Extra Bold" w:cs="Courier New"/>
+          <w:rFonts w:ascii="MADE TOMMY" w:hAnsi="MADE TOMMY" w:cs="Courier New"/>
           <w:sz w:val="36"/>
           <w:szCs w:val="36"/>
           <w:lang w:val="en-US"/>
@@ -49,7 +49,7 @@
       </w:pPr>
       <w:r>
         <w:rPr>
-          <w:rFonts w:ascii="Gogh Extra Bold" w:hAnsi="Gogh Extra Bold" w:cs="Courier New"/>
+          <w:rFonts w:ascii="MADE TOMMY" w:hAnsi="MADE TOMMY" w:cs="Courier New"/>
           <w:sz w:val="36"/>
           <w:szCs w:val="36"/>
           <w:lang w:val="en-US"/>
@@ -65,7 +65,7 @@
           <w:numId w:val="2"/>
         </w:numPr>
         <w:rPr>
-          <w:rFonts w:ascii="Gogh Extra Bold" w:hAnsi="Gogh Extra Bold" w:cs="Courier New"/>
+          <w:rFonts w:ascii="MADE TOMMY" w:hAnsi="MADE TOMMY" w:cs="Courier New"/>
           <w:sz w:val="36"/>
           <w:szCs w:val="36"/>
           <w:lang w:val="en-US"/>
@@ -73,7 +73,7 @@
       </w:pPr>
       <w:r>
         <w:rPr>
-          <w:rFonts w:ascii="Gogh Extra Bold" w:hAnsi="Gogh Extra Bold" w:cs="Courier New"/>
+          <w:rFonts w:ascii="MADE TOMMY" w:hAnsi="MADE TOMMY" w:cs="Courier New"/>
           <w:sz w:val="36"/>
           <w:szCs w:val="36"/>
           <w:lang w:val="en-US"/>
@@ -86,7 +86,7 @@
         <w:pStyle w:val="Textebrut"/>
         <w:ind w:left="720"/>
         <w:rPr>
-          <w:rFonts w:ascii="Gogh Extra Bold" w:hAnsi="Gogh Extra Bold" w:cs="Courier New"/>
+          <w:rFonts w:ascii="MADE TOMMY" w:hAnsi="MADE TOMMY" w:cs="Courier New"/>
           <w:sz w:val="36"/>
           <w:szCs w:val="36"/>
           <w:lang w:val="en-US"/>
@@ -101,7 +101,7 @@
           <w:numId w:val="2"/>
         </w:numPr>
         <w:rPr>
-          <w:rFonts w:ascii="Gogh Extra Bold" w:hAnsi="Gogh Extra Bold" w:cs="Courier New"/>
+          <w:rFonts w:ascii="MADE TOMMY" w:hAnsi="MADE TOMMY" w:cs="Courier New"/>
           <w:sz w:val="36"/>
           <w:szCs w:val="36"/>
           <w:lang w:val="en-US"/>
@@ -109,7 +109,7 @@
       </w:pPr>
       <w:r>
         <w:rPr>
-          <w:rFonts w:ascii="Gogh Extra Bold" w:hAnsi="Gogh Extra Bold" w:cs="Courier New"/>
+          <w:rFonts w:ascii="MADE TOMMY" w:hAnsi="MADE TOMMY" w:cs="Courier New"/>
           <w:sz w:val="36"/>
           <w:szCs w:val="36"/>
           <w:lang w:val="en-US"/>
@@ -122,7 +122,7 @@
         <w:pStyle w:val="Textebrut"/>
         <w:ind w:left="720"/>
         <w:rPr>
-          <w:rFonts w:ascii="Gogh Extra Bold" w:hAnsi="Gogh Extra Bold" w:cs="Courier New"/>
+          <w:rFonts w:ascii="MADE TOMMY" w:hAnsi="MADE TOMMY" w:cs="Courier New"/>
           <w:sz w:val="36"/>
           <w:szCs w:val="36"/>
           <w:lang w:val="en-US"/>
@@ -137,7 +137,7 @@
           <w:numId w:val="2"/>
         </w:numPr>
         <w:rPr>
-          <w:rFonts w:ascii="Gogh Extra Bold" w:hAnsi="Gogh Extra Bold" w:cs="Courier New"/>
+          <w:rFonts w:ascii="MADE TOMMY" w:hAnsi="MADE TOMMY" w:cs="Courier New"/>
           <w:sz w:val="36"/>
           <w:szCs w:val="36"/>
           <w:lang w:val="en-US"/>
@@ -145,7 +145,7 @@
       </w:pPr>
       <w:r>
         <w:rPr>
-          <w:rFonts w:ascii="Gogh Extra Bold" w:hAnsi="Gogh Extra Bold" w:cs="Courier New"/>
+          <w:rFonts w:ascii="MADE TOMMY" w:hAnsi="MADE TOMMY" w:cs="Courier New"/>
           <w:sz w:val="36"/>
           <w:szCs w:val="36"/>
           <w:lang w:val="en-US"/>
@@ -158,7 +158,7 @@
         <w:pStyle w:val="Textebrut"/>
         <w:ind w:left="720"/>
         <w:rPr>
-          <w:rFonts w:ascii="Gogh Extra Bold" w:hAnsi="Gogh Extra Bold" w:cs="Courier New"/>
+          <w:rFonts w:ascii="MADE TOMMY" w:hAnsi="MADE TOMMY" w:cs="Courier New"/>
           <w:sz w:val="36"/>
           <w:szCs w:val="36"/>
           <w:lang w:val="en-US"/>
@@ -173,7 +173,7 @@
           <w:numId w:val="2"/>
         </w:numPr>
         <w:rPr>
-          <w:rFonts w:ascii="Gogh Extra Bold" w:hAnsi="Gogh Extra Bold" w:cs="Courier New"/>
+          <w:rFonts w:ascii="MADE TOMMY" w:hAnsi="MADE TOMMY" w:cs="Courier New"/>
           <w:sz w:val="36"/>
           <w:szCs w:val="36"/>
           <w:lang w:val="en-US"/>
@@ -181,7 +181,7 @@
       </w:pPr>
       <w:r>
         <w:rPr>
-          <w:rFonts w:ascii="Gogh Extra Bold" w:hAnsi="Gogh Extra Bold" w:cs="Courier New"/>
+          <w:rFonts w:ascii="MADE TOMMY" w:hAnsi="MADE TOMMY" w:cs="Courier New"/>
           <w:sz w:val="36"/>
           <w:szCs w:val="36"/>
           <w:lang w:val="en-US"/>
@@ -319,15 +319,6 @@
   </w:num>
   <w:num w:numId="2" w16cid:durableId="706836453">
     <w:abstractNumId w:val="0"/>
-    <w:lvlOverride w:ilvl="0"/>
-    <w:lvlOverride w:ilvl="1"/>
-    <w:lvlOverride w:ilvl="2"/>
-    <w:lvlOverride w:ilvl="3"/>
-    <w:lvlOverride w:ilvl="4"/>
-    <w:lvlOverride w:ilvl="5"/>
-    <w:lvlOverride w:ilvl="6"/>
-    <w:lvlOverride w:ilvl="7"/>
-    <w:lvlOverride w:ilvl="8"/>
   </w:num>
 </w:numbering>
 </file>
@@ -455,13 +446,57 @@
     <w:lsdException w:name="HTML Sample" w:semiHidden="1" w:unhideWhenUsed="1"/>
     <w:lsdException w:name="HTML Typewriter" w:semiHidden="1" w:unhideWhenUsed="1"/>
     <w:lsdException w:name="HTML Variable" w:semiHidden="1" w:unhideWhenUsed="1"/>
+    <w:lsdException w:name="Normal Table" w:semiHidden="1" w:unhideWhenUsed="1"/>
     <w:lsdException w:name="annotation subject" w:semiHidden="1" w:unhideWhenUsed="1"/>
     <w:lsdException w:name="No List" w:semiHidden="1" w:unhideWhenUsed="1"/>
     <w:lsdException w:name="Outline List 1" w:semiHidden="1" w:unhideWhenUsed="1"/>
     <w:lsdException w:name="Outline List 2" w:semiHidden="1" w:unhideWhenUsed="1"/>
     <w:lsdException w:name="Outline List 3" w:semiHidden="1" w:unhideWhenUsed="1"/>
+    <w:lsdException w:name="Table Simple 1" w:semiHidden="1" w:unhideWhenUsed="1"/>
+    <w:lsdException w:name="Table Simple 2" w:semiHidden="1" w:unhideWhenUsed="1"/>
+    <w:lsdException w:name="Table Simple 3" w:semiHidden="1" w:unhideWhenUsed="1"/>
+    <w:lsdException w:name="Table Classic 1" w:semiHidden="1" w:unhideWhenUsed="1"/>
+    <w:lsdException w:name="Table Classic 2" w:semiHidden="1" w:unhideWhenUsed="1"/>
+    <w:lsdException w:name="Table Classic 3" w:semiHidden="1" w:unhideWhenUsed="1"/>
+    <w:lsdException w:name="Table Classic 4" w:semiHidden="1" w:unhideWhenUsed="1"/>
+    <w:lsdException w:name="Table Colorful 1" w:semiHidden="1" w:unhideWhenUsed="1"/>
+    <w:lsdException w:name="Table Colorful 2" w:semiHidden="1" w:unhideWhenUsed="1"/>
+    <w:lsdException w:name="Table Colorful 3" w:semiHidden="1" w:unhideWhenUsed="1"/>
+    <w:lsdException w:name="Table Columns 1" w:semiHidden="1" w:unhideWhenUsed="1"/>
+    <w:lsdException w:name="Table Columns 2" w:semiHidden="1" w:unhideWhenUsed="1"/>
+    <w:lsdException w:name="Table Columns 3" w:semiHidden="1" w:unhideWhenUsed="1"/>
+    <w:lsdException w:name="Table Columns 4" w:semiHidden="1" w:unhideWhenUsed="1"/>
+    <w:lsdException w:name="Table Columns 5" w:semiHidden="1" w:unhideWhenUsed="1"/>
+    <w:lsdException w:name="Table Grid 1" w:semiHidden="1" w:unhideWhenUsed="1"/>
+    <w:lsdException w:name="Table Grid 2" w:semiHidden="1" w:unhideWhenUsed="1"/>
+    <w:lsdException w:name="Table Grid 3" w:semiHidden="1" w:unhideWhenUsed="1"/>
+    <w:lsdException w:name="Table Grid 4" w:semiHidden="1" w:unhideWhenUsed="1"/>
+    <w:lsdException w:name="Table Grid 5" w:semiHidden="1" w:unhideWhenUsed="1"/>
+    <w:lsdException w:name="Table Grid 6" w:semiHidden="1" w:unhideWhenUsed="1"/>
+    <w:lsdException w:name="Table Grid 7" w:semiHidden="1" w:unhideWhenUsed="1"/>
+    <w:lsdException w:name="Table Grid 8" w:semiHidden="1" w:unhideWhenUsed="1"/>
+    <w:lsdException w:name="Table List 1" w:semiHidden="1" w:unhideWhenUsed="1"/>
+    <w:lsdException w:name="Table List 2" w:semiHidden="1" w:unhideWhenUsed="1"/>
+    <w:lsdException w:name="Table List 3" w:semiHidden="1" w:unhideWhenUsed="1"/>
+    <w:lsdException w:name="Table List 4" w:semiHidden="1" w:unhideWhenUsed="1"/>
+    <w:lsdException w:name="Table List 5" w:semiHidden="1" w:unhideWhenUsed="1"/>
+    <w:lsdException w:name="Table List 6" w:semiHidden="1" w:unhideWhenUsed="1"/>
+    <w:lsdException w:name="Table List 7" w:semiHidden="1" w:unhideWhenUsed="1"/>
+    <w:lsdException w:name="Table List 8" w:semiHidden="1" w:unhideWhenUsed="1"/>
+    <w:lsdException w:name="Table 3D effects 1" w:semiHidden="1" w:unhideWhenUsed="1"/>
+    <w:lsdException w:name="Table 3D effects 2" w:semiHidden="1" w:unhideWhenUsed="1"/>
+    <w:lsdException w:name="Table 3D effects 3" w:semiHidden="1" w:unhideWhenUsed="1"/>
+    <w:lsdException w:name="Table Contemporary" w:semiHidden="1" w:unhideWhenUsed="1"/>
+    <w:lsdException w:name="Table Elegant" w:semiHidden="1" w:unhideWhenUsed="1"/>
+    <w:lsdException w:name="Table Professional" w:semiHidden="1" w:unhideWhenUsed="1"/>
+    <w:lsdException w:name="Table Subtle 1" w:semiHidden="1" w:unhideWhenUsed="1"/>
+    <w:lsdException w:name="Table Subtle 2" w:semiHidden="1" w:unhideWhenUsed="1"/>
+    <w:lsdException w:name="Table Web 1" w:semiHidden="1" w:unhideWhenUsed="1"/>
+    <w:lsdException w:name="Table Web 2" w:semiHidden="1" w:unhideWhenUsed="1"/>
+    <w:lsdException w:name="Table Web 3" w:semiHidden="1" w:unhideWhenUsed="1"/>
     <w:lsdException w:name="Balloon Text" w:semiHidden="1" w:unhideWhenUsed="1"/>
     <w:lsdException w:name="Table Grid" w:uiPriority="39"/>
+    <w:lsdException w:name="Table Theme" w:semiHidden="1" w:unhideWhenUsed="1"/>
     <w:lsdException w:name="Placeholder Text" w:semiHidden="1"/>
     <w:lsdException w:name="No Spacing" w:uiPriority="1" w:qFormat="1"/>
     <w:lsdException w:name="Light Shading" w:uiPriority="60"/>

</xml_diff>